<commit_message>
I am really passionate abou t_
</commit_message>
<xml_diff>
--- a/coverLetter.docx
+++ b/coverLetter.docx
@@ -213,21 +213,15 @@
           </w:p>
           <w:p>
             <w:r>
-              <w:t xml:space="preserve">My name is Walter Lai, a student in the </w:t>
-            </w:r>
-            <w:proofErr w:type="spellStart"/>
-            <w:r>
-              <w:t>Master's</w:t>
-            </w:r>
-            <w:proofErr w:type="spellEnd"/>
-            <w:r>
-              <w:t xml:space="preserve"> of Data Science Program at Southern Methodist University.  Please consider this letter as my cover letter for the </w:t>
+              <w:t xml:space="preserve">My name is Walter Lai, a student in the Master's of Data Science Program at Southern Methodist University.  Please consider this letter as my cover letter for the _ position as posted on Indeed.  I am really passionate about </w:t>
             </w:r>
             <w:r>
-              <w:t xml:space="preserve">_ </w:t>
+              <w:t>_</w:t>
             </w:r>
+            <w:bookmarkStart w:id="0" w:name="_GoBack"/>
+            <w:bookmarkEnd w:id="0"/>
             <w:r>
-              <w:t>position as posted on Indeed.  I am really passionate about dashboards and data visualization and would love to work with your team.  Please let me explain how I am a great candidate.</w:t>
+              <w:t xml:space="preserve"> and would love to work with your team.  Please let me explain how I am a great candidate.</w:t>
             </w:r>
           </w:p>
           <w:p/>
@@ -256,12 +250,7 @@
           <w:p/>
           <w:p>
             <w:r>
-              <w:t xml:space="preserve">                I have </w:t>
-            </w:r>
-            <w:bookmarkStart w:id="0" w:name="_GoBack"/>
-            <w:bookmarkEnd w:id="0"/>
-            <w:r>
-              <w:t xml:space="preserve">created an R Shiny app that identifies the best variables to add for a Naive Bayes classifier to classify whether employees will quit their jobs.  Action buttons allow users to add and remove variables from a Naive Bayes classifier.  After each time a user adds or removes a variable, the app shows the cross validated Sensitivity and Specificity of all other explanatory variables if they were added to the model in a dot plot. </w:t>
+              <w:t xml:space="preserve">                I have created an R Shiny app that identifies the best variables to add for a Naive Bayes classifier to classify whether employees will quit their jobs.  Action buttons allow users to add and remove variables from a Naive Bayes classifier.  After each time a user adds or removes a variable, the app shows the cross validated Sensitivity and Specificity of all other explanatory variables if they were added to the model in a dot plot. </w:t>
             </w:r>
           </w:p>
           <w:p>
@@ -281,15 +270,7 @@
           <w:p>
             <w:r>
               <w:tab/>
-              <w:t xml:space="preserve"> I have previously worked as a Data Analyst at Brooklyn College's Cognitive Psychology Lab.  We used Python and R extensively for analyses of keyboard typing experiments.  I created a Python script that generates random paragraphs of text for a user to practice typing on using pandas, </w:t>
-            </w:r>
-            <w:proofErr w:type="spellStart"/>
-            <w:r>
-              <w:t>numpy</w:t>
-            </w:r>
-            <w:proofErr w:type="spellEnd"/>
-            <w:r>
-              <w:t xml:space="preserve"> and dictionaries on Spyder.  The script is available here:</w:t>
+              <w:t xml:space="preserve"> I have previously worked as a Data Analyst at Brooklyn College's Cognitive Psychology Lab.  We used Python and R extensively for analyses of keyboard typing experiments.  I created a Python script that generates random paragraphs of text for a user to practice typing on using pandas, numpy and dictionaries on Spyder.  The script is available here:</w:t>
             </w:r>
           </w:p>
           <w:p>
@@ -315,15 +296,7 @@
           </w:p>
           <w:p>
             <w:r>
-              <w:t xml:space="preserve">I used Firebase to create a NoSQL database to store typing data from a </w:t>
-            </w:r>
-            <w:proofErr w:type="spellStart"/>
-            <w:r>
-              <w:t>RShiny</w:t>
-            </w:r>
-            <w:proofErr w:type="spellEnd"/>
-            <w:r>
-              <w:t xml:space="preserve"> web app that helps people improve typing speed and accuracy:</w:t>
+              <w:t>I used Firebase to create a NoSQL database to store typing data from a RShiny web app that helps people improve typing speed and accuracy:</w:t>
             </w:r>
           </w:p>
           <w:p>
@@ -1284,6 +1257,7 @@
     <w:lsdException w:name="HTML Sample" w:semiHidden="1" w:unhideWhenUsed="1"/>
     <w:lsdException w:name="HTML Typewriter" w:semiHidden="1" w:unhideWhenUsed="1"/>
     <w:lsdException w:name="HTML Variable" w:semiHidden="1" w:unhideWhenUsed="1"/>
+    <w:lsdException w:name="Normal Table" w:semiHidden="1" w:unhideWhenUsed="1"/>
     <w:lsdException w:name="annotation subject" w:semiHidden="1" w:unhideWhenUsed="1"/>
     <w:lsdException w:name="No List" w:semiHidden="1" w:unhideWhenUsed="1"/>
     <w:lsdException w:name="Outline List 1" w:semiHidden="1" w:unhideWhenUsed="1"/>
@@ -1330,8 +1304,10 @@
     <w:lsdException w:name="Table Subtle 2" w:semiHidden="1" w:unhideWhenUsed="1"/>
     <w:lsdException w:name="Table Web 1" w:semiHidden="1" w:unhideWhenUsed="1"/>
     <w:lsdException w:name="Table Web 2" w:semiHidden="1" w:unhideWhenUsed="1"/>
+    <w:lsdException w:name="Table Web 3" w:semiHidden="1" w:unhideWhenUsed="1"/>
     <w:lsdException w:name="Balloon Text" w:semiHidden="1" w:unhideWhenUsed="1"/>
     <w:lsdException w:name="Table Grid" w:uiPriority="39"/>
+    <w:lsdException w:name="Table Theme" w:semiHidden="1" w:unhideWhenUsed="1"/>
     <w:lsdException w:name="Placeholder Text" w:semiHidden="1"/>
     <w:lsdException w:name="No Spacing" w:semiHidden="1" w:uiPriority="1" w:unhideWhenUsed="1" w:qFormat="1"/>
     <w:lsdException w:name="Light Shading" w:uiPriority="60"/>
@@ -26108,6 +26084,8 @@
   <w:rsids>
     <w:rsidRoot w:val="0004251C"/>
     <w:rsid w:val="0004251C"/>
+    <w:rsid w:val="005672A2"/>
+    <w:rsid w:val="00D069CA"/>
   </w:rsids>
   <m:mathPr>
     <m:mathFont m:val="Cambria Math"/>
@@ -26867,23 +26845,6 @@
 </file>
 
 <file path=customXml/item1.xml><?xml version="1.0" encoding="utf-8"?>
-<p:properties xmlns:p="http://schemas.microsoft.com/office/2006/metadata/properties" xmlns:xsi="http://www.w3.org/2001/XMLSchema-instance" xmlns:pc="http://schemas.microsoft.com/office/infopath/2007/PartnerControls">
-  <documentManagement>
-    <MediaServiceKeyPoints xmlns="71af3243-3dd4-4a8d-8c0d-dd76da1f02a5" xsi:nil="true"/>
-  </documentManagement>
-</p:properties>
-</file>
-
-<file path=customXml/item2.xml><?xml version="1.0" encoding="utf-8"?>
-<?mso-contentType ?>
-<FormTemplates xmlns="http://schemas.microsoft.com/sharepoint/v3/contenttype/forms">
-  <Display>DocumentLibraryForm</Display>
-  <Edit>DocumentLibraryForm</Edit>
-  <New>DocumentLibraryForm</New>
-</FormTemplates>
-</file>
-
-<file path=customXml/item3.xml><?xml version="1.0" encoding="utf-8"?>
 <ct:contentTypeSchema xmlns:ct="http://schemas.microsoft.com/office/2006/metadata/contentType" xmlns:ma="http://schemas.microsoft.com/office/2006/metadata/properties/metaAttributes" ct:_="" ma:_="" ma:contentTypeName="Document" ma:contentTypeID="0x01010079F111ED35F8CC479449609E8A0923A6" ma:contentTypeVersion="11" ma:contentTypeDescription="Create a new document." ma:contentTypeScope="" ma:versionID="1c2eb7a32e66fb6e4260f3771546a5e2">
   <xsd:schema xmlns:xsd="http://www.w3.org/2001/XMLSchema" xmlns:xs="http://www.w3.org/2001/XMLSchema" xmlns:p="http://schemas.microsoft.com/office/2006/metadata/properties" xmlns:ns2="71af3243-3dd4-4a8d-8c0d-dd76da1f02a5" xmlns:ns3="16c05727-aa75-4e4a-9b5f-8a80a1165891" targetNamespace="http://schemas.microsoft.com/office/2006/metadata/properties" ma:root="true" ma:fieldsID="04e1f6479c48b08974ba73b5ca973489" ns2:_="" ns3:_="">
     <xsd:import namespace="71af3243-3dd4-4a8d-8c0d-dd76da1f02a5"/>
@@ -27094,25 +27055,24 @@
 </ct:contentTypeSchema>
 </file>
 
-<file path=customXml/itemProps1.xml><?xml version="1.0" encoding="utf-8"?>
-<ds:datastoreItem xmlns:ds="http://schemas.openxmlformats.org/officeDocument/2006/customXml" ds:itemID="{8E6FA8DA-38A3-448B-AFEB-DB79033E5F85}">
-  <ds:schemaRefs>
-    <ds:schemaRef ds:uri="http://schemas.microsoft.com/office/2006/metadata/properties"/>
-    <ds:schemaRef ds:uri="http://schemas.microsoft.com/office/infopath/2007/PartnerControls"/>
-    <ds:schemaRef ds:uri="71af3243-3dd4-4a8d-8c0d-dd76da1f02a5"/>
-  </ds:schemaRefs>
-</ds:datastoreItem>
+<file path=customXml/item2.xml><?xml version="1.0" encoding="utf-8"?>
+<?mso-contentType ?>
+<FormTemplates xmlns="http://schemas.microsoft.com/sharepoint/v3/contenttype/forms">
+  <Display>DocumentLibraryForm</Display>
+  <Edit>DocumentLibraryForm</Edit>
+  <New>DocumentLibraryForm</New>
+</FormTemplates>
 </file>
 
-<file path=customXml/itemProps2.xml><?xml version="1.0" encoding="utf-8"?>
-<ds:datastoreItem xmlns:ds="http://schemas.openxmlformats.org/officeDocument/2006/customXml" ds:itemID="{B4CB6AFB-A7F1-4816-9409-743ABF3C64EE}">
-  <ds:schemaRefs>
-    <ds:schemaRef ds:uri="http://schemas.microsoft.com/sharepoint/v3/contenttype/forms"/>
-  </ds:schemaRefs>
-</ds:datastoreItem>
+<file path=customXml/item3.xml><?xml version="1.0" encoding="utf-8"?>
+<p:properties xmlns:p="http://schemas.microsoft.com/office/2006/metadata/properties" xmlns:xsi="http://www.w3.org/2001/XMLSchema-instance" xmlns:pc="http://schemas.microsoft.com/office/infopath/2007/PartnerControls">
+  <documentManagement>
+    <MediaServiceKeyPoints xmlns="71af3243-3dd4-4a8d-8c0d-dd76da1f02a5" xsi:nil="true"/>
+  </documentManagement>
+</p:properties>
 </file>
 
-<file path=customXml/itemProps3.xml><?xml version="1.0" encoding="utf-8"?>
+<file path=customXml/itemProps1.xml><?xml version="1.0" encoding="utf-8"?>
 <ds:datastoreItem xmlns:ds="http://schemas.openxmlformats.org/officeDocument/2006/customXml" ds:itemID="{D61ADE48-6FF0-4599-9D02-6F6374F1F9C2}">
   <ds:schemaRefs>
     <ds:schemaRef ds:uri="http://schemas.microsoft.com/office/2006/metadata/contentType"/>
@@ -27129,4 +27089,22 @@
     <ds:schemaRef ds:uri="http://schemas.microsoft.com/internal/obd"/>
   </ds:schemaRefs>
 </ds:datastoreItem>
+</file>
+
+<file path=customXml/itemProps2.xml><?xml version="1.0" encoding="utf-8"?>
+<ds:datastoreItem xmlns:ds="http://schemas.openxmlformats.org/officeDocument/2006/customXml" ds:itemID="{B4CB6AFB-A7F1-4816-9409-743ABF3C64EE}">
+  <ds:schemaRefs>
+    <ds:schemaRef ds:uri="http://schemas.microsoft.com/sharepoint/v3/contenttype/forms"/>
+  </ds:schemaRefs>
+</ds:datastoreItem>
+</file>
+
+<file path=customXml/itemProps3.xml><?xml version="1.0" encoding="utf-8"?>
+<ds:datastoreItem xmlns:ds="http://schemas.openxmlformats.org/officeDocument/2006/customXml" ds:itemID="{8E6FA8DA-38A3-448B-AFEB-DB79033E5F85}">
+  <ds:schemaRefs>
+    <ds:schemaRef ds:uri="http://schemas.microsoft.com/office/2006/metadata/properties"/>
+    <ds:schemaRef ds:uri="http://schemas.microsoft.com/office/infopath/2007/PartnerControls"/>
+    <ds:schemaRef ds:uri="71af3243-3dd4-4a8d-8c0d-dd76da1f02a5"/>
+  </ds:schemaRefs>
+</ds:datastoreItem>
 </file>
</xml_diff>

<commit_message>
deleted passionate fill in
</commit_message>
<xml_diff>
--- a/coverLetter.docx
+++ b/coverLetter.docx
@@ -216,7 +216,7 @@
               <w:t xml:space="preserve">My name is Walter Lai, a student in the Master's of Data Science Program at Southern Methodist University.  Please consider this letter as my cover letter for the _ position as posted on Indeed.  I am really passionate about </w:t>
             </w:r>
             <w:r>
-              <w:t>_</w:t>
+              <w:t>data science</w:t>
             </w:r>
             <w:bookmarkStart w:id="0" w:name="_GoBack"/>
             <w:bookmarkEnd w:id="0"/>
@@ -26084,6 +26084,7 @@
   <w:rsids>
     <w:rsidRoot w:val="0004251C"/>
     <w:rsid w:val="0004251C"/>
+    <w:rsid w:val="002B3455"/>
     <w:rsid w:val="005672A2"/>
     <w:rsid w:val="00D069CA"/>
   </w:rsids>
@@ -26845,6 +26846,23 @@
 </file>
 
 <file path=customXml/item1.xml><?xml version="1.0" encoding="utf-8"?>
+<p:properties xmlns:p="http://schemas.microsoft.com/office/2006/metadata/properties" xmlns:xsi="http://www.w3.org/2001/XMLSchema-instance" xmlns:pc="http://schemas.microsoft.com/office/infopath/2007/PartnerControls">
+  <documentManagement>
+    <MediaServiceKeyPoints xmlns="71af3243-3dd4-4a8d-8c0d-dd76da1f02a5" xsi:nil="true"/>
+  </documentManagement>
+</p:properties>
+</file>
+
+<file path=customXml/item2.xml><?xml version="1.0" encoding="utf-8"?>
+<?mso-contentType ?>
+<FormTemplates xmlns="http://schemas.microsoft.com/sharepoint/v3/contenttype/forms">
+  <Display>DocumentLibraryForm</Display>
+  <Edit>DocumentLibraryForm</Edit>
+  <New>DocumentLibraryForm</New>
+</FormTemplates>
+</file>
+
+<file path=customXml/item3.xml><?xml version="1.0" encoding="utf-8"?>
 <ct:contentTypeSchema xmlns:ct="http://schemas.microsoft.com/office/2006/metadata/contentType" xmlns:ma="http://schemas.microsoft.com/office/2006/metadata/properties/metaAttributes" ct:_="" ma:_="" ma:contentTypeName="Document" ma:contentTypeID="0x01010079F111ED35F8CC479449609E8A0923A6" ma:contentTypeVersion="11" ma:contentTypeDescription="Create a new document." ma:contentTypeScope="" ma:versionID="1c2eb7a32e66fb6e4260f3771546a5e2">
   <xsd:schema xmlns:xsd="http://www.w3.org/2001/XMLSchema" xmlns:xs="http://www.w3.org/2001/XMLSchema" xmlns:p="http://schemas.microsoft.com/office/2006/metadata/properties" xmlns:ns2="71af3243-3dd4-4a8d-8c0d-dd76da1f02a5" xmlns:ns3="16c05727-aa75-4e4a-9b5f-8a80a1165891" targetNamespace="http://schemas.microsoft.com/office/2006/metadata/properties" ma:root="true" ma:fieldsID="04e1f6479c48b08974ba73b5ca973489" ns2:_="" ns3:_="">
     <xsd:import namespace="71af3243-3dd4-4a8d-8c0d-dd76da1f02a5"/>
@@ -27055,24 +27073,25 @@
 </ct:contentTypeSchema>
 </file>
 
-<file path=customXml/item2.xml><?xml version="1.0" encoding="utf-8"?>
-<?mso-contentType ?>
-<FormTemplates xmlns="http://schemas.microsoft.com/sharepoint/v3/contenttype/forms">
-  <Display>DocumentLibraryForm</Display>
-  <Edit>DocumentLibraryForm</Edit>
-  <New>DocumentLibraryForm</New>
-</FormTemplates>
+<file path=customXml/itemProps1.xml><?xml version="1.0" encoding="utf-8"?>
+<ds:datastoreItem xmlns:ds="http://schemas.openxmlformats.org/officeDocument/2006/customXml" ds:itemID="{8E6FA8DA-38A3-448B-AFEB-DB79033E5F85}">
+  <ds:schemaRefs>
+    <ds:schemaRef ds:uri="http://schemas.microsoft.com/office/2006/metadata/properties"/>
+    <ds:schemaRef ds:uri="http://schemas.microsoft.com/office/infopath/2007/PartnerControls"/>
+    <ds:schemaRef ds:uri="71af3243-3dd4-4a8d-8c0d-dd76da1f02a5"/>
+  </ds:schemaRefs>
+</ds:datastoreItem>
 </file>
 
-<file path=customXml/item3.xml><?xml version="1.0" encoding="utf-8"?>
-<p:properties xmlns:p="http://schemas.microsoft.com/office/2006/metadata/properties" xmlns:xsi="http://www.w3.org/2001/XMLSchema-instance" xmlns:pc="http://schemas.microsoft.com/office/infopath/2007/PartnerControls">
-  <documentManagement>
-    <MediaServiceKeyPoints xmlns="71af3243-3dd4-4a8d-8c0d-dd76da1f02a5" xsi:nil="true"/>
-  </documentManagement>
-</p:properties>
+<file path=customXml/itemProps2.xml><?xml version="1.0" encoding="utf-8"?>
+<ds:datastoreItem xmlns:ds="http://schemas.openxmlformats.org/officeDocument/2006/customXml" ds:itemID="{B4CB6AFB-A7F1-4816-9409-743ABF3C64EE}">
+  <ds:schemaRefs>
+    <ds:schemaRef ds:uri="http://schemas.microsoft.com/sharepoint/v3/contenttype/forms"/>
+  </ds:schemaRefs>
+</ds:datastoreItem>
 </file>
 
-<file path=customXml/itemProps1.xml><?xml version="1.0" encoding="utf-8"?>
+<file path=customXml/itemProps3.xml><?xml version="1.0" encoding="utf-8"?>
 <ds:datastoreItem xmlns:ds="http://schemas.openxmlformats.org/officeDocument/2006/customXml" ds:itemID="{D61ADE48-6FF0-4599-9D02-6F6374F1F9C2}">
   <ds:schemaRefs>
     <ds:schemaRef ds:uri="http://schemas.microsoft.com/office/2006/metadata/contentType"/>
@@ -27089,22 +27108,4 @@
     <ds:schemaRef ds:uri="http://schemas.microsoft.com/internal/obd"/>
   </ds:schemaRefs>
 </ds:datastoreItem>
-</file>
-
-<file path=customXml/itemProps2.xml><?xml version="1.0" encoding="utf-8"?>
-<ds:datastoreItem xmlns:ds="http://schemas.openxmlformats.org/officeDocument/2006/customXml" ds:itemID="{B4CB6AFB-A7F1-4816-9409-743ABF3C64EE}">
-  <ds:schemaRefs>
-    <ds:schemaRef ds:uri="http://schemas.microsoft.com/sharepoint/v3/contenttype/forms"/>
-  </ds:schemaRefs>
-</ds:datastoreItem>
-</file>
-
-<file path=customXml/itemProps3.xml><?xml version="1.0" encoding="utf-8"?>
-<ds:datastoreItem xmlns:ds="http://schemas.openxmlformats.org/officeDocument/2006/customXml" ds:itemID="{8E6FA8DA-38A3-448B-AFEB-DB79033E5F85}">
-  <ds:schemaRefs>
-    <ds:schemaRef ds:uri="http://schemas.microsoft.com/office/2006/metadata/properties"/>
-    <ds:schemaRef ds:uri="http://schemas.microsoft.com/office/infopath/2007/PartnerControls"/>
-    <ds:schemaRef ds:uri="71af3243-3dd4-4a8d-8c0d-dd76da1f02a5"/>
-  </ds:schemaRefs>
-</ds:datastoreItem>
 </file>
</xml_diff>